<commit_message>
Update Stijlregels en andere afspraken.docx
</commit_message>
<xml_diff>
--- a/Stijlregels en andere afspraken.docx
+++ b/Stijlregels en andere afspraken.docx
@@ -109,7 +109,13 @@
       </w:r>
       <w:r>
         <w:br/>
-        <w:t>3 -&gt; aanvaller pion bestaat niet</w:t>
+        <w:t>3 -&gt;</w:t>
+      </w:r>
+      <w:r>
+        <w:t xml:space="preserve"> geselecteerde</w:t>
+      </w:r>
+      <w:r>
+        <w:t xml:space="preserve"> pion bestaat niet</w:t>
       </w:r>
       <w:r>
         <w:br/>
@@ -249,6 +255,7 @@
     <w:lsdException w:name="HTML Sample" w:semiHidden="1" w:unhideWhenUsed="1"/>
     <w:lsdException w:name="HTML Typewriter" w:semiHidden="1" w:unhideWhenUsed="1"/>
     <w:lsdException w:name="HTML Variable" w:semiHidden="1" w:unhideWhenUsed="1"/>
+    <w:lsdException w:name="Normal Table" w:semiHidden="1" w:unhideWhenUsed="1"/>
     <w:lsdException w:name="annotation subject" w:semiHidden="1" w:unhideWhenUsed="1"/>
     <w:lsdException w:name="No List" w:semiHidden="1" w:unhideWhenUsed="1"/>
     <w:lsdException w:name="Outline List 1" w:semiHidden="1" w:unhideWhenUsed="1"/>
@@ -295,8 +302,10 @@
     <w:lsdException w:name="Table Subtle 2" w:semiHidden="1" w:unhideWhenUsed="1"/>
     <w:lsdException w:name="Table Web 1" w:semiHidden="1" w:unhideWhenUsed="1"/>
     <w:lsdException w:name="Table Web 2" w:semiHidden="1" w:unhideWhenUsed="1"/>
+    <w:lsdException w:name="Table Web 3" w:semiHidden="1" w:unhideWhenUsed="1"/>
     <w:lsdException w:name="Balloon Text" w:semiHidden="1" w:unhideWhenUsed="1"/>
     <w:lsdException w:name="Table Grid" w:uiPriority="39"/>
+    <w:lsdException w:name="Table Theme" w:semiHidden="1" w:unhideWhenUsed="1"/>
     <w:lsdException w:name="Placeholder Text" w:semiHidden="1"/>
     <w:lsdException w:name="No Spacing" w:uiPriority="1" w:qFormat="1"/>
     <w:lsdException w:name="Light Shading" w:uiPriority="60"/>
@@ -518,17 +527,17 @@
     <w:lsdException w:name="Unresolved Mention" w:semiHidden="1" w:unhideWhenUsed="1"/>
     <w:lsdException w:name="Smart Link" w:semiHidden="1" w:unhideWhenUsed="1"/>
   </w:latentStyles>
-  <w:style w:type="paragraph" w:default="1" w:styleId="Standaard">
+  <w:style w:type="paragraph" w:default="1" w:styleId="Normal">
     <w:name w:val="Normal"/>
     <w:qFormat/>
   </w:style>
-  <w:style w:type="character" w:default="1" w:styleId="Standaardalinea-lettertype">
+  <w:style w:type="character" w:default="1" w:styleId="DefaultParagraphFont">
     <w:name w:val="Default Paragraph Font"/>
     <w:uiPriority w:val="1"/>
     <w:semiHidden/>
     <w:unhideWhenUsed/>
   </w:style>
-  <w:style w:type="table" w:default="1" w:styleId="Standaardtabel">
+  <w:style w:type="table" w:default="1" w:styleId="TableNormal">
     <w:name w:val="Normal Table"/>
     <w:uiPriority w:val="99"/>
     <w:semiHidden/>
@@ -543,7 +552,7 @@
       </w:tblCellMar>
     </w:tblPr>
   </w:style>
-  <w:style w:type="numbering" w:default="1" w:styleId="Geenlijst">
+  <w:style w:type="numbering" w:default="1" w:styleId="NoList">
     <w:name w:val="No List"/>
     <w:uiPriority w:val="99"/>
     <w:semiHidden/>

</xml_diff>